<commit_message>
Adds 3 minute video script
</commit_message>
<xml_diff>
--- a/3MinVideo/3MinVid_Script.docx
+++ b/3MinVideo/3MinVid_Script.docx
@@ -360,6 +360,14 @@
           <w:szCs w:val="24"/>
         </w:rPr>
         <w:t>Measuring the air’s chemistry</w:t>
+      </w:r>
+      <w:r>
+        <w:rPr>
+          <w:rFonts w:ascii="Arial" w:hAnsi="Arial" w:cs="Arial"/>
+          <w:sz w:val="24"/>
+          <w:szCs w:val="24"/>
+        </w:rPr>
+        <w:t xml:space="preserve"> </w:t>
       </w:r>
     </w:p>
     <w:p>

</xml_diff>